<commit_message>
Added code for the thermal camera and data collection for system identification
</commit_message>
<xml_diff>
--- a/Arduino commands.docx
+++ b/Arduino commands.docx
@@ -260,13 +260,7 @@
         <w:t xml:space="preserve"> in the code.</w:t>
       </w:r>
     </w:p>
-    <w:p>
-      <w:pPr>
-        <w:rPr>
-          <w:rFonts w:hint="eastAsia"/>
-        </w:rPr>
-      </w:pPr>
-    </w:p>
+    <w:p/>
     <w:p>
       <w:pPr>
         <w:rPr>
@@ -356,29 +350,27 @@
           <w:sz w:val="22"/>
           <w:szCs w:val="22"/>
         </w:rPr>
-        <w:t xml:space="preserve"> -f /dev/</w:t>
-      </w:r>
-      <w:proofErr w:type="gramStart"/>
-      <w:r>
-        <w:rPr>
-          <w:rFonts w:ascii="Menlo" w:hAnsi="Menlo" w:cs="Menlo"/>
-          <w:color w:val="000000"/>
-          <w:kern w:val="0"/>
-          <w:sz w:val="22"/>
-          <w:szCs w:val="22"/>
-        </w:rPr>
-        <w:t>cu.usbmodem</w:t>
-      </w:r>
-      <w:proofErr w:type="gramEnd"/>
-      <w:r>
-        <w:rPr>
-          <w:rFonts w:ascii="Menlo" w:hAnsi="Menlo" w:cs="Menlo"/>
-          <w:color w:val="000000"/>
-          <w:kern w:val="0"/>
-          <w:sz w:val="22"/>
-          <w:szCs w:val="22"/>
-        </w:rPr>
-        <w:t>141301 raw 38400 -</w:t>
+        <w:t xml:space="preserve"> -f /dev/cu.usbmodem143</w:t>
+      </w:r>
+      <w:r>
+        <w:rPr>
+          <w:rFonts w:ascii="Menlo" w:hAnsi="Menlo" w:cs="Menlo"/>
+          <w:color w:val="000000"/>
+          <w:kern w:val="0"/>
+          <w:sz w:val="22"/>
+          <w:szCs w:val="22"/>
+        </w:rPr>
+        <w:t>44</w:t>
+      </w:r>
+      <w:r>
+        <w:rPr>
+          <w:rFonts w:ascii="Menlo" w:hAnsi="Menlo" w:cs="Menlo"/>
+          <w:color w:val="000000"/>
+          <w:kern w:val="0"/>
+          <w:sz w:val="22"/>
+          <w:szCs w:val="22"/>
+        </w:rPr>
+        <w:t>01 raw 38400 -</w:t>
       </w:r>
       <w:proofErr w:type="spellStart"/>
       <w:r>
@@ -400,7 +392,27 @@
           <w:sz w:val="22"/>
           <w:szCs w:val="22"/>
         </w:rPr>
-        <w:t xml:space="preserve"> &amp; cat /dev/cu.usbmodem141301</w:t>
+        <w:t xml:space="preserve"> &amp; cat /dev/cu.usbmodem14</w:t>
+      </w:r>
+      <w:r>
+        <w:rPr>
+          <w:rFonts w:ascii="Menlo" w:hAnsi="Menlo" w:cs="Menlo"/>
+          <w:color w:val="000000"/>
+          <w:kern w:val="0"/>
+          <w:sz w:val="22"/>
+          <w:szCs w:val="22"/>
+        </w:rPr>
+        <w:t>344</w:t>
+      </w:r>
+      <w:r>
+        <w:rPr>
+          <w:rFonts w:ascii="Menlo" w:hAnsi="Menlo" w:cs="Menlo"/>
+          <w:color w:val="000000"/>
+          <w:kern w:val="0"/>
+          <w:sz w:val="22"/>
+          <w:szCs w:val="22"/>
+        </w:rPr>
+        <w:t>01</w:t>
       </w:r>
     </w:p>
     <w:p>

</xml_diff>